<commit_message>
nobug ### 更新 20200610 1900
</commit_message>
<xml_diff>
--- a/Android notes/2016年/Android 异步任务 AsyncTask.docx
+++ b/Android notes/2016年/Android 异步任务 AsyncTask.docx
@@ -546,30 +546,23 @@
         </w:rPr>
         <w:t>方法中调用</w:t>
       </w:r>
-      <w:r>
-        <w:rPr>
-          <w:rFonts w:ascii="微软雅黑" w:eastAsia="微软雅黑" w:hAnsi="微软雅黑" w:cs="微软雅黑"/>
-          <w:sz w:val="18"/>
-          <w:szCs w:val="18"/>
-        </w:rPr>
-        <w:t>publish</w:t>
-      </w:r>
-      <w:r>
-        <w:rPr>
-          <w:rFonts w:ascii="微软雅黑" w:eastAsia="微软雅黑" w:hAnsi="微软雅黑" w:cs="微软雅黑"/>
-          <w:sz w:val="18"/>
-          <w:szCs w:val="18"/>
-          <w:lang w:val="zh-CN"/>
-        </w:rPr>
-        <w:t xml:space="preserve"> </w:t>
-      </w:r>
-      <w:r>
-        <w:rPr>
-          <w:rFonts w:ascii="微软雅黑" w:eastAsia="微软雅黑" w:hAnsi="微软雅黑" w:cs="微软雅黑"/>
-          <w:sz w:val="18"/>
-          <w:szCs w:val="18"/>
-        </w:rPr>
-        <w:t>Progress(Progress… values)</w:t>
+      <w:proofErr w:type="spellStart"/>
+      <w:r>
+        <w:rPr>
+          <w:rFonts w:ascii="微软雅黑" w:eastAsia="微软雅黑" w:hAnsi="微软雅黑" w:cs="微软雅黑"/>
+          <w:sz w:val="18"/>
+          <w:szCs w:val="18"/>
+        </w:rPr>
+        <w:t>publishProgress</w:t>
+      </w:r>
+      <w:proofErr w:type="spellEnd"/>
+      <w:r>
+        <w:rPr>
+          <w:rFonts w:ascii="微软雅黑" w:eastAsia="微软雅黑" w:hAnsi="微软雅黑" w:cs="微软雅黑"/>
+          <w:sz w:val="18"/>
+          <w:szCs w:val="18"/>
+        </w:rPr>
+        <w:t>(Progress… values)</w:t>
       </w:r>
       <w:r>
         <w:rPr>
@@ -664,7 +657,60 @@
           <w:szCs w:val="18"/>
           <w:lang w:val="zh-TW" w:eastAsia="zh-TW"/>
         </w:rPr>
-        <w:t>完成后，系统自动调用该方法，并</w:t>
+        <w:t>完成后，</w:t>
+      </w:r>
+      <w:r>
+        <w:rPr>
+          <w:rFonts w:ascii="微软雅黑" w:eastAsia="微软雅黑" w:hAnsi="微软雅黑" w:cs="微软雅黑" w:hint="eastAsia"/>
+          <w:sz w:val="18"/>
+          <w:szCs w:val="18"/>
+          <w:lang w:val="zh-TW" w:eastAsia="zh-TW"/>
+        </w:rPr>
+        <w:t>调用post</w:t>
+      </w:r>
+      <w:r>
+        <w:rPr>
+          <w:rFonts w:ascii="微软雅黑" w:eastAsia="微软雅黑" w:hAnsi="微软雅黑" w:cs="微软雅黑"/>
+          <w:sz w:val="18"/>
+          <w:szCs w:val="18"/>
+          <w:lang w:eastAsia="zh-TW"/>
+        </w:rPr>
+        <w:t>Result()</w:t>
+      </w:r>
+      <w:r>
+        <w:rPr>
+          <w:rFonts w:ascii="微软雅黑" w:eastAsia="微软雅黑" w:hAnsi="微软雅黑" w:cs="微软雅黑"/>
+          <w:sz w:val="18"/>
+          <w:szCs w:val="18"/>
+          <w:lang w:val="zh-TW" w:eastAsia="zh-TW"/>
+        </w:rPr>
+        <w:t>方法，</w:t>
+      </w:r>
+      <w:r>
+        <w:rPr>
+          <w:rFonts w:ascii="微软雅黑" w:eastAsia="微软雅黑" w:hAnsi="微软雅黑" w:cs="微软雅黑" w:hint="eastAsia"/>
+          <w:sz w:val="18"/>
+          <w:szCs w:val="18"/>
+          <w:lang w:val="zh-TW" w:eastAsia="zh-TW"/>
+        </w:rPr>
+        <w:t>post</w:t>
+      </w:r>
+      <w:r>
+        <w:rPr>
+          <w:rFonts w:ascii="微软雅黑" w:eastAsia="微软雅黑" w:hAnsi="微软雅黑" w:cs="微软雅黑"/>
+          <w:sz w:val="18"/>
+          <w:szCs w:val="18"/>
+          <w:lang w:eastAsia="zh-TW"/>
+        </w:rPr>
+        <w:t>Result()</w:t>
+      </w:r>
+      <w:r>
+        <w:rPr>
+          <w:rFonts w:ascii="微软雅黑" w:eastAsia="微软雅黑" w:hAnsi="微软雅黑" w:cs="微软雅黑" w:hint="eastAsia"/>
+          <w:sz w:val="18"/>
+          <w:szCs w:val="18"/>
+        </w:rPr>
+        <w:t>通过构造函数中创建的handler处理</w:t>
       </w:r>
       <w:proofErr w:type="spellStart"/>
       <w:r>
@@ -704,12 +750,156 @@
       </w:r>
       <w:r>
         <w:rPr>
+          <w:rFonts w:ascii="微软雅黑" w:eastAsia="微软雅黑" w:hAnsi="微软雅黑" w:cs="微软雅黑" w:hint="eastAsia"/>
+          <w:sz w:val="18"/>
+          <w:szCs w:val="18"/>
+        </w:rPr>
+        <w:t>获取的结果</w:t>
+      </w:r>
+      <w:r>
+        <w:rPr>
+          <w:rFonts w:ascii="微软雅黑" w:eastAsia="微软雅黑" w:hAnsi="微软雅黑" w:cs="微软雅黑" w:hint="eastAsia"/>
+          <w:sz w:val="18"/>
+          <w:szCs w:val="18"/>
+        </w:rPr>
+        <w:t>（默认handler实现会调用</w:t>
+      </w:r>
+      <w:proofErr w:type="spellStart"/>
+      <w:r>
+        <w:rPr>
+          <w:rFonts w:ascii="微软雅黑" w:eastAsia="微软雅黑" w:hAnsi="微软雅黑" w:cs="微软雅黑"/>
+          <w:sz w:val="18"/>
+          <w:szCs w:val="18"/>
+        </w:rPr>
+        <w:t>AsyncTask</w:t>
+      </w:r>
+      <w:r>
+        <w:rPr>
+          <w:rFonts w:ascii="微软雅黑" w:eastAsia="微软雅黑" w:hAnsi="微软雅黑" w:cs="微软雅黑"/>
+          <w:sz w:val="18"/>
+          <w:szCs w:val="18"/>
+        </w:rPr>
+        <w:t>#</w:t>
+      </w:r>
+      <w:r>
+        <w:rPr>
+          <w:rFonts w:ascii="微软雅黑" w:eastAsia="微软雅黑" w:hAnsi="微软雅黑" w:cs="微软雅黑" w:hint="eastAsia"/>
+          <w:sz w:val="18"/>
+          <w:szCs w:val="18"/>
+        </w:rPr>
+        <w:t>finish</w:t>
+      </w:r>
+      <w:proofErr w:type="spellEnd"/>
+      <w:r>
+        <w:rPr>
+          <w:rFonts w:ascii="微软雅黑" w:eastAsia="微软雅黑" w:hAnsi="微软雅黑" w:cs="微软雅黑"/>
+          <w:sz w:val="18"/>
+          <w:szCs w:val="18"/>
+        </w:rPr>
+        <w:t>()</w:t>
+      </w:r>
+      <w:r>
+        <w:rPr>
+          <w:rFonts w:ascii="微软雅黑" w:eastAsia="微软雅黑" w:hAnsi="微软雅黑" w:cs="微软雅黑" w:hint="eastAsia"/>
+          <w:sz w:val="18"/>
+          <w:szCs w:val="18"/>
+        </w:rPr>
+        <w:t>，</w:t>
+      </w:r>
+      <w:proofErr w:type="spellStart"/>
+      <w:r>
+        <w:rPr>
+          <w:rFonts w:ascii="微软雅黑" w:eastAsia="微软雅黑" w:hAnsi="微软雅黑" w:cs="微软雅黑"/>
+          <w:sz w:val="18"/>
+          <w:szCs w:val="18"/>
+        </w:rPr>
+        <w:t>AsyncTask#</w:t>
+      </w:r>
+      <w:r>
+        <w:rPr>
+          <w:rFonts w:ascii="微软雅黑" w:eastAsia="微软雅黑" w:hAnsi="微软雅黑" w:cs="微软雅黑" w:hint="eastAsia"/>
+          <w:sz w:val="18"/>
+          <w:szCs w:val="18"/>
+        </w:rPr>
+        <w:t>finish</w:t>
+      </w:r>
+      <w:proofErr w:type="spellEnd"/>
+      <w:r>
+        <w:rPr>
+          <w:rFonts w:ascii="微软雅黑" w:eastAsia="微软雅黑" w:hAnsi="微软雅黑" w:cs="微软雅黑"/>
+          <w:sz w:val="18"/>
+          <w:szCs w:val="18"/>
+        </w:rPr>
+        <w:t>()</w:t>
+      </w:r>
+      <w:r>
+        <w:rPr>
+          <w:rFonts w:ascii="微软雅黑" w:eastAsia="微软雅黑" w:hAnsi="微软雅黑" w:cs="微软雅黑" w:hint="eastAsia"/>
+          <w:sz w:val="18"/>
+          <w:szCs w:val="18"/>
+        </w:rPr>
+        <w:t>再根据取消状态调用</w:t>
+      </w:r>
+      <w:proofErr w:type="spellStart"/>
+      <w:r>
+        <w:rPr>
+          <w:rFonts w:ascii="微软雅黑" w:eastAsia="微软雅黑" w:hAnsi="微软雅黑" w:cs="微软雅黑" w:hint="eastAsia"/>
+          <w:sz w:val="18"/>
+          <w:szCs w:val="18"/>
+        </w:rPr>
+        <w:t>on</w:t>
+      </w:r>
+      <w:r>
+        <w:rPr>
+          <w:rFonts w:ascii="微软雅黑" w:eastAsia="微软雅黑" w:hAnsi="微软雅黑" w:cs="微软雅黑"/>
+          <w:sz w:val="18"/>
+          <w:szCs w:val="18"/>
+        </w:rPr>
+        <w:t>Cancelled</w:t>
+      </w:r>
+      <w:proofErr w:type="spellEnd"/>
+      <w:r>
+        <w:rPr>
+          <w:rFonts w:ascii="微软雅黑" w:eastAsia="微软雅黑" w:hAnsi="微软雅黑" w:cs="微软雅黑"/>
+          <w:sz w:val="18"/>
+          <w:szCs w:val="18"/>
+        </w:rPr>
+        <w:t>()</w:t>
+      </w:r>
+      <w:r>
+        <w:rPr>
+          <w:rFonts w:ascii="微软雅黑" w:eastAsia="微软雅黑" w:hAnsi="微软雅黑" w:cs="微软雅黑" w:hint="eastAsia"/>
+          <w:sz w:val="18"/>
+          <w:szCs w:val="18"/>
+        </w:rPr>
+        <w:t>或者on</w:t>
+      </w:r>
+      <w:r>
+        <w:rPr>
+          <w:rFonts w:ascii="微软雅黑" w:eastAsia="微软雅黑" w:hAnsi="微软雅黑" w:cs="微软雅黑"/>
+          <w:sz w:val="18"/>
+          <w:szCs w:val="18"/>
+        </w:rPr>
+        <w:t>PostExecute()</w:t>
+      </w:r>
+      <w:bookmarkStart w:id="0" w:name="_GoBack"/>
+      <w:bookmarkEnd w:id="0"/>
+      <w:r>
+        <w:rPr>
+          <w:rFonts w:ascii="微软雅黑" w:eastAsia="微软雅黑" w:hAnsi="微软雅黑" w:cs="微软雅黑" w:hint="eastAsia"/>
+          <w:sz w:val="18"/>
+          <w:szCs w:val="18"/>
+        </w:rPr>
+        <w:t>）</w:t>
+      </w:r>
+      <w:r>
+        <w:rPr>
           <w:rFonts w:ascii="微软雅黑" w:eastAsia="微软雅黑" w:hAnsi="微软雅黑" w:cs="微软雅黑"/>
           <w:sz w:val="18"/>
           <w:szCs w:val="18"/>
           <w:lang w:val="zh-TW" w:eastAsia="zh-TW"/>
         </w:rPr>
-        <w:t>的返回值传给该方法。</w:t>
+        <w:t>。</w:t>
       </w:r>
     </w:p>
     <w:p>
@@ -1711,7 +1901,7 @@
           <w:numId w:val="8"/>
         </w:numPr>
         <w:rPr>
-          <w:rFonts w:ascii="微软雅黑" w:eastAsia="微软雅黑" w:hAnsi="微软雅黑" w:cs="微软雅黑" w:hint="eastAsia"/>
+          <w:rFonts w:ascii="微软雅黑" w:eastAsia="微软雅黑" w:hAnsi="微软雅黑" w:cs="微软雅黑"/>
           <w:sz w:val="18"/>
           <w:szCs w:val="18"/>
         </w:rPr>
@@ -1810,7 +2000,7 @@
         <w:widowControl/>
         <w:jc w:val="left"/>
         <w:rPr>
-          <w:rFonts w:ascii="微软雅黑" w:eastAsia="微软雅黑" w:hAnsi="微软雅黑" w:cs="微软雅黑" w:hint="eastAsia"/>
+          <w:rFonts w:ascii="微软雅黑" w:eastAsia="微软雅黑" w:hAnsi="微软雅黑" w:cs="微软雅黑"/>
           <w:sz w:val="18"/>
           <w:szCs w:val="18"/>
         </w:rPr>
@@ -1857,8 +2047,6 @@
           <w:t>https://www.cnblogs.com/linghu-java/p/8991824.html</w:t>
         </w:r>
       </w:hyperlink>
-      <w:bookmarkStart w:id="0" w:name="_GoBack"/>
-      <w:bookmarkEnd w:id="0"/>
     </w:p>
     <w:p>
       <w:pPr>

</xml_diff>

<commit_message>
nobug ### 更新 20200827 2234
</commit_message>
<xml_diff>
--- a/Android notes/2016年/Android 异步任务 AsyncTask.docx
+++ b/Android notes/2016年/Android 异步任务 AsyncTask.docx
@@ -27,7 +27,6 @@
         </w:rPr>
         <w:t xml:space="preserve">异步任务 </w:t>
       </w:r>
-      <w:proofErr w:type="spellStart"/>
       <w:r>
         <w:rPr>
           <w:rFonts w:ascii="微软雅黑" w:eastAsia="微软雅黑" w:hAnsi="微软雅黑" w:cs="微软雅黑"/>
@@ -38,12 +37,54 @@
         </w:rPr>
         <w:t>AsyncTask</w:t>
       </w:r>
-      <w:proofErr w:type="spellEnd"/>
     </w:p>
     <w:p>
       <w:pPr>
         <w:jc w:val="center"/>
       </w:pPr>
+    </w:p>
+    <w:p>
+      <w:pPr>
+        <w:widowControl/>
+        <w:jc w:val="left"/>
+      </w:pPr>
+      <w:r>
+        <w:rPr>
+          <w:rFonts w:ascii="微软雅黑" w:eastAsia="微软雅黑" w:hAnsi="微软雅黑" w:cs="微软雅黑" w:hint="eastAsia"/>
+        </w:rPr>
+        <w:t>参考：</w:t>
+      </w:r>
+      <w:hyperlink r:id="rId7" w:history="1">
+        <w:r>
+          <w:rPr>
+            <w:rStyle w:val="a3"/>
+          </w:rPr>
+          <w:t>https://www.jianshu.com/p/6751aa65fcb6</w:t>
+        </w:r>
+      </w:hyperlink>
+    </w:p>
+    <w:p>
+      <w:pPr>
+        <w:widowControl/>
+        <w:jc w:val="left"/>
+        <w:rPr>
+          <w:rFonts w:ascii="宋体" w:eastAsia="宋体" w:hAnsi="宋体" w:cs="宋体" w:hint="eastAsia"/>
+          <w:color w:val="auto"/>
+          <w:kern w:val="0"/>
+          <w:sz w:val="24"/>
+          <w:szCs w:val="24"/>
+        </w:rPr>
+      </w:pPr>
+      <w:hyperlink r:id="rId8" w:history="1">
+        <w:r>
+          <w:rPr>
+            <w:rStyle w:val="a3"/>
+          </w:rPr>
+          <w:t>https://www.jianshu.com/p/ee1342fcf5e7</w:t>
+        </w:r>
+      </w:hyperlink>
+      <w:bookmarkStart w:id="0" w:name="_GoBack"/>
+      <w:bookmarkEnd w:id="0"/>
     </w:p>
     <w:p>
       <w:pPr>
@@ -58,41 +99,13 @@
           <w:szCs w:val="18"/>
         </w:rPr>
       </w:pPr>
-      <w:proofErr w:type="spellStart"/>
-      <w:r>
-        <w:rPr>
-          <w:rFonts w:ascii="微软雅黑" w:eastAsia="微软雅黑" w:hAnsi="微软雅黑" w:cs="微软雅黑"/>
-          <w:sz w:val="18"/>
-          <w:szCs w:val="18"/>
-        </w:rPr>
-        <w:t>AsyncTask</w:t>
-      </w:r>
-      <w:proofErr w:type="spellEnd"/>
-      <w:r>
-        <w:rPr>
-          <w:rFonts w:ascii="微软雅黑" w:eastAsia="微软雅黑" w:hAnsi="微软雅黑" w:cs="微软雅黑"/>
-          <w:sz w:val="18"/>
-          <w:szCs w:val="18"/>
-        </w:rPr>
-        <w:t>&lt;</w:t>
-      </w:r>
-      <w:proofErr w:type="spellStart"/>
-      <w:r>
-        <w:rPr>
-          <w:rFonts w:ascii="微软雅黑" w:eastAsia="微软雅黑" w:hAnsi="微软雅黑" w:cs="微软雅黑"/>
-          <w:sz w:val="18"/>
-          <w:szCs w:val="18"/>
-        </w:rPr>
-        <w:t>Params</w:t>
-      </w:r>
-      <w:proofErr w:type="spellEnd"/>
-      <w:r>
-        <w:rPr>
-          <w:rFonts w:ascii="微软雅黑" w:eastAsia="微软雅黑" w:hAnsi="微软雅黑" w:cs="微软雅黑"/>
-          <w:sz w:val="18"/>
-          <w:szCs w:val="18"/>
-        </w:rPr>
-        <w:t>, Progress, Result&gt;</w:t>
+      <w:r>
+        <w:rPr>
+          <w:rFonts w:ascii="微软雅黑" w:eastAsia="微软雅黑" w:hAnsi="微软雅黑" w:cs="微软雅黑"/>
+          <w:sz w:val="18"/>
+          <w:szCs w:val="18"/>
+        </w:rPr>
+        <w:t>AsyncTask&lt;Params, Progress, Result&gt;</w:t>
       </w:r>
       <w:r>
         <w:rPr>
@@ -117,7 +130,6 @@
           <w:szCs w:val="18"/>
         </w:rPr>
       </w:pPr>
-      <w:proofErr w:type="spellStart"/>
       <w:r>
         <w:rPr>
           <w:rFonts w:ascii="微软雅黑" w:eastAsia="微软雅黑" w:hAnsi="微软雅黑" w:cs="微软雅黑"/>
@@ -126,7 +138,6 @@
         </w:rPr>
         <w:t>Params</w:t>
       </w:r>
-      <w:proofErr w:type="spellEnd"/>
       <w:r>
         <w:rPr>
           <w:rFonts w:ascii="微软雅黑" w:eastAsia="微软雅黑" w:hAnsi="微软雅黑" w:cs="微软雅黑"/>
@@ -212,41 +223,13 @@
           <w:szCs w:val="18"/>
         </w:rPr>
       </w:pPr>
-      <w:proofErr w:type="spellStart"/>
-      <w:r>
-        <w:rPr>
-          <w:rFonts w:ascii="微软雅黑" w:eastAsia="微软雅黑" w:hAnsi="微软雅黑" w:cs="微软雅黑"/>
-          <w:sz w:val="18"/>
-          <w:szCs w:val="18"/>
-        </w:rPr>
-        <w:t>AsyncTask</w:t>
-      </w:r>
-      <w:proofErr w:type="spellEnd"/>
-      <w:r>
-        <w:rPr>
-          <w:rFonts w:ascii="微软雅黑" w:eastAsia="微软雅黑" w:hAnsi="微软雅黑" w:cs="微软雅黑"/>
-          <w:sz w:val="18"/>
-          <w:szCs w:val="18"/>
-        </w:rPr>
-        <w:t>&lt;</w:t>
-      </w:r>
-      <w:proofErr w:type="spellStart"/>
-      <w:r>
-        <w:rPr>
-          <w:rFonts w:ascii="微软雅黑" w:eastAsia="微软雅黑" w:hAnsi="微软雅黑" w:cs="微软雅黑"/>
-          <w:sz w:val="18"/>
-          <w:szCs w:val="18"/>
-        </w:rPr>
-        <w:t>Params</w:t>
-      </w:r>
-      <w:proofErr w:type="spellEnd"/>
-      <w:r>
-        <w:rPr>
-          <w:rFonts w:ascii="微软雅黑" w:eastAsia="微软雅黑" w:hAnsi="微软雅黑" w:cs="微软雅黑"/>
-          <w:sz w:val="18"/>
-          <w:szCs w:val="18"/>
-        </w:rPr>
-        <w:t>, Progress, Result&gt;</w:t>
+      <w:r>
+        <w:rPr>
+          <w:rFonts w:ascii="微软雅黑" w:eastAsia="微软雅黑" w:hAnsi="微软雅黑" w:cs="微软雅黑"/>
+          <w:sz w:val="18"/>
+          <w:szCs w:val="18"/>
+        </w:rPr>
+        <w:t>AsyncTask&lt;Params, Progress, Result&gt;</w:t>
       </w:r>
       <w:r>
         <w:rPr>
@@ -271,7 +254,6 @@
           <w:szCs w:val="18"/>
         </w:rPr>
       </w:pPr>
-      <w:proofErr w:type="spellStart"/>
       <w:r>
         <w:rPr>
           <w:rFonts w:ascii="微软雅黑" w:eastAsia="微软雅黑" w:hAnsi="微软雅黑" w:cs="微软雅黑" w:hint="eastAsia"/>
@@ -286,16 +268,7 @@
           <w:sz w:val="18"/>
           <w:szCs w:val="18"/>
         </w:rPr>
-        <w:t>xcute</w:t>
-      </w:r>
-      <w:proofErr w:type="spellEnd"/>
-      <w:r>
-        <w:rPr>
-          <w:rFonts w:ascii="微软雅黑" w:eastAsia="微软雅黑" w:hAnsi="微软雅黑" w:cs="微软雅黑"/>
-          <w:sz w:val="18"/>
-          <w:szCs w:val="18"/>
-        </w:rPr>
-        <w:t>()</w:t>
+        <w:t>xcute()</w:t>
       </w:r>
       <w:r>
         <w:rPr>
@@ -319,23 +292,13 @@
           <w:szCs w:val="18"/>
         </w:rPr>
       </w:pPr>
-      <w:proofErr w:type="spellStart"/>
-      <w:r>
-        <w:rPr>
-          <w:rFonts w:ascii="微软雅黑" w:eastAsia="微软雅黑" w:hAnsi="微软雅黑" w:cs="微软雅黑"/>
-          <w:sz w:val="18"/>
-          <w:szCs w:val="18"/>
-        </w:rPr>
-        <w:t>onPreExecute</w:t>
-      </w:r>
-      <w:proofErr w:type="spellEnd"/>
-      <w:r>
-        <w:rPr>
-          <w:rFonts w:ascii="微软雅黑" w:eastAsia="微软雅黑" w:hAnsi="微软雅黑" w:cs="微软雅黑"/>
-          <w:sz w:val="18"/>
-          <w:szCs w:val="18"/>
-        </w:rPr>
-        <w:t>()</w:t>
+      <w:r>
+        <w:rPr>
+          <w:rFonts w:ascii="微软雅黑" w:eastAsia="微软雅黑" w:hAnsi="微软雅黑" w:cs="微软雅黑"/>
+          <w:sz w:val="18"/>
+          <w:szCs w:val="18"/>
+        </w:rPr>
+        <w:t>onPreExecute()</w:t>
       </w:r>
       <w:r>
         <w:rPr>
@@ -360,43 +323,13 @@
           <w:szCs w:val="18"/>
         </w:rPr>
       </w:pPr>
-      <w:proofErr w:type="spellStart"/>
-      <w:proofErr w:type="gramStart"/>
-      <w:r>
-        <w:rPr>
-          <w:rFonts w:ascii="微软雅黑" w:eastAsia="微软雅黑" w:hAnsi="微软雅黑" w:cs="微软雅黑"/>
-          <w:sz w:val="18"/>
-          <w:szCs w:val="18"/>
-        </w:rPr>
-        <w:t>doInBackground</w:t>
-      </w:r>
-      <w:proofErr w:type="spellEnd"/>
-      <w:r>
-        <w:rPr>
-          <w:rFonts w:ascii="微软雅黑" w:eastAsia="微软雅黑" w:hAnsi="微软雅黑" w:cs="微软雅黑"/>
-          <w:sz w:val="18"/>
-          <w:szCs w:val="18"/>
-        </w:rPr>
-        <w:t>(</w:t>
-      </w:r>
-      <w:proofErr w:type="spellStart"/>
-      <w:proofErr w:type="gramEnd"/>
-      <w:r>
-        <w:rPr>
-          <w:rFonts w:ascii="微软雅黑" w:eastAsia="微软雅黑" w:hAnsi="微软雅黑" w:cs="微软雅黑"/>
-          <w:sz w:val="18"/>
-          <w:szCs w:val="18"/>
-        </w:rPr>
-        <w:t>Params</w:t>
-      </w:r>
-      <w:proofErr w:type="spellEnd"/>
-      <w:r>
-        <w:rPr>
-          <w:rFonts w:ascii="微软雅黑" w:eastAsia="微软雅黑" w:hAnsi="微软雅黑" w:cs="微软雅黑"/>
-          <w:sz w:val="18"/>
-          <w:szCs w:val="18"/>
-        </w:rPr>
-        <w:t>…)</w:t>
+      <w:r>
+        <w:rPr>
+          <w:rFonts w:ascii="微软雅黑" w:eastAsia="微软雅黑" w:hAnsi="微软雅黑" w:cs="微软雅黑"/>
+          <w:sz w:val="18"/>
+          <w:szCs w:val="18"/>
+        </w:rPr>
+        <w:t>doInBackground(Params…)</w:t>
       </w:r>
       <w:r>
         <w:rPr>
@@ -455,7 +388,6 @@
           <w:szCs w:val="18"/>
         </w:rPr>
       </w:pPr>
-      <w:proofErr w:type="spellStart"/>
       <w:r>
         <w:rPr>
           <w:rFonts w:ascii="微软雅黑" w:eastAsia="微软雅黑" w:hAnsi="微软雅黑" w:cs="微软雅黑"/>
@@ -464,7 +396,6 @@
         </w:rPr>
         <w:t>onPr</w:t>
       </w:r>
-      <w:proofErr w:type="spellEnd"/>
       <w:r>
         <w:rPr>
           <w:rFonts w:ascii="微软雅黑" w:eastAsia="微软雅黑" w:hAnsi="微软雅黑" w:cs="微软雅黑"/>
@@ -474,23 +405,13 @@
         </w:rPr>
         <w:t>o</w:t>
       </w:r>
-      <w:proofErr w:type="spellStart"/>
-      <w:r>
-        <w:rPr>
-          <w:rFonts w:ascii="微软雅黑" w:eastAsia="微软雅黑" w:hAnsi="微软雅黑" w:cs="微软雅黑"/>
-          <w:sz w:val="18"/>
-          <w:szCs w:val="18"/>
-        </w:rPr>
-        <w:t>gressUpdate</w:t>
-      </w:r>
-      <w:proofErr w:type="spellEnd"/>
-      <w:r>
-        <w:rPr>
-          <w:rFonts w:ascii="微软雅黑" w:eastAsia="微软雅黑" w:hAnsi="微软雅黑" w:cs="微软雅黑"/>
-          <w:sz w:val="18"/>
-          <w:szCs w:val="18"/>
-        </w:rPr>
-        <w:t>(Progress… values)</w:t>
+      <w:r>
+        <w:rPr>
+          <w:rFonts w:ascii="微软雅黑" w:eastAsia="微软雅黑" w:hAnsi="微软雅黑" w:cs="微软雅黑"/>
+          <w:sz w:val="18"/>
+          <w:szCs w:val="18"/>
+        </w:rPr>
+        <w:t>gressUpdate(Progress… values)</w:t>
       </w:r>
       <w:r>
         <w:rPr>
@@ -501,41 +422,13 @@
         </w:rPr>
         <w:t>：在</w:t>
       </w:r>
-      <w:proofErr w:type="spellStart"/>
-      <w:r>
-        <w:rPr>
-          <w:rFonts w:ascii="微软雅黑" w:eastAsia="微软雅黑" w:hAnsi="微软雅黑" w:cs="微软雅黑"/>
-          <w:sz w:val="18"/>
-          <w:szCs w:val="18"/>
-        </w:rPr>
-        <w:t>doInBackground</w:t>
-      </w:r>
-      <w:proofErr w:type="spellEnd"/>
-      <w:r>
-        <w:rPr>
-          <w:rFonts w:ascii="微软雅黑" w:eastAsia="微软雅黑" w:hAnsi="微软雅黑" w:cs="微软雅黑"/>
-          <w:sz w:val="18"/>
-          <w:szCs w:val="18"/>
-        </w:rPr>
-        <w:t>(</w:t>
-      </w:r>
-      <w:proofErr w:type="spellStart"/>
-      <w:r>
-        <w:rPr>
-          <w:rFonts w:ascii="微软雅黑" w:eastAsia="微软雅黑" w:hAnsi="微软雅黑" w:cs="微软雅黑"/>
-          <w:sz w:val="18"/>
-          <w:szCs w:val="18"/>
-        </w:rPr>
-        <w:t>Params</w:t>
-      </w:r>
-      <w:proofErr w:type="spellEnd"/>
-      <w:r>
-        <w:rPr>
-          <w:rFonts w:ascii="微软雅黑" w:eastAsia="微软雅黑" w:hAnsi="微软雅黑" w:cs="微软雅黑"/>
-          <w:sz w:val="18"/>
-          <w:szCs w:val="18"/>
-        </w:rPr>
-        <w:t>…)</w:t>
+      <w:r>
+        <w:rPr>
+          <w:rFonts w:ascii="微软雅黑" w:eastAsia="微软雅黑" w:hAnsi="微软雅黑" w:cs="微软雅黑"/>
+          <w:sz w:val="18"/>
+          <w:szCs w:val="18"/>
+        </w:rPr>
+        <w:t>doInBackground(Params…)</w:t>
       </w:r>
       <w:r>
         <w:rPr>
@@ -546,23 +439,13 @@
         </w:rPr>
         <w:t>方法中调用</w:t>
       </w:r>
-      <w:proofErr w:type="spellStart"/>
-      <w:r>
-        <w:rPr>
-          <w:rFonts w:ascii="微软雅黑" w:eastAsia="微软雅黑" w:hAnsi="微软雅黑" w:cs="微软雅黑"/>
-          <w:sz w:val="18"/>
-          <w:szCs w:val="18"/>
-        </w:rPr>
-        <w:t>publishProgress</w:t>
-      </w:r>
-      <w:proofErr w:type="spellEnd"/>
-      <w:r>
-        <w:rPr>
-          <w:rFonts w:ascii="微软雅黑" w:eastAsia="微软雅黑" w:hAnsi="微软雅黑" w:cs="微软雅黑"/>
-          <w:sz w:val="18"/>
-          <w:szCs w:val="18"/>
-        </w:rPr>
-        <w:t>(Progress… values)</w:t>
+      <w:r>
+        <w:rPr>
+          <w:rFonts w:ascii="微软雅黑" w:eastAsia="微软雅黑" w:hAnsi="微软雅黑" w:cs="微软雅黑"/>
+          <w:sz w:val="18"/>
+          <w:szCs w:val="18"/>
+        </w:rPr>
+        <w:t>publishProgress(Progress… values)</w:t>
       </w:r>
       <w:r>
         <w:rPr>
@@ -587,23 +470,13 @@
           <w:szCs w:val="18"/>
         </w:rPr>
       </w:pPr>
-      <w:proofErr w:type="spellStart"/>
-      <w:r>
-        <w:rPr>
-          <w:rFonts w:ascii="微软雅黑" w:eastAsia="微软雅黑" w:hAnsi="微软雅黑" w:cs="微软雅黑"/>
-          <w:sz w:val="18"/>
-          <w:szCs w:val="18"/>
-        </w:rPr>
-        <w:t>onPostExecute</w:t>
-      </w:r>
-      <w:proofErr w:type="spellEnd"/>
-      <w:r>
-        <w:rPr>
-          <w:rFonts w:ascii="微软雅黑" w:eastAsia="微软雅黑" w:hAnsi="微软雅黑" w:cs="微软雅黑"/>
-          <w:sz w:val="18"/>
-          <w:szCs w:val="18"/>
-        </w:rPr>
-        <w:t>(Result result)</w:t>
+      <w:r>
+        <w:rPr>
+          <w:rFonts w:ascii="微软雅黑" w:eastAsia="微软雅黑" w:hAnsi="微软雅黑" w:cs="微软雅黑"/>
+          <w:sz w:val="18"/>
+          <w:szCs w:val="18"/>
+        </w:rPr>
+        <w:t>onPostExecute(Result result)</w:t>
       </w:r>
       <w:r>
         <w:rPr>
@@ -614,41 +487,13 @@
         </w:rPr>
         <w:t>：当</w:t>
       </w:r>
-      <w:proofErr w:type="spellStart"/>
-      <w:r>
-        <w:rPr>
-          <w:rFonts w:ascii="微软雅黑" w:eastAsia="微软雅黑" w:hAnsi="微软雅黑" w:cs="微软雅黑"/>
-          <w:sz w:val="18"/>
-          <w:szCs w:val="18"/>
-        </w:rPr>
-        <w:t>doInBackground</w:t>
-      </w:r>
-      <w:proofErr w:type="spellEnd"/>
-      <w:r>
-        <w:rPr>
-          <w:rFonts w:ascii="微软雅黑" w:eastAsia="微软雅黑" w:hAnsi="微软雅黑" w:cs="微软雅黑"/>
-          <w:sz w:val="18"/>
-          <w:szCs w:val="18"/>
-        </w:rPr>
-        <w:t>(</w:t>
-      </w:r>
-      <w:proofErr w:type="spellStart"/>
-      <w:r>
-        <w:rPr>
-          <w:rFonts w:ascii="微软雅黑" w:eastAsia="微软雅黑" w:hAnsi="微软雅黑" w:cs="微软雅黑"/>
-          <w:sz w:val="18"/>
-          <w:szCs w:val="18"/>
-        </w:rPr>
-        <w:t>Params</w:t>
-      </w:r>
-      <w:proofErr w:type="spellEnd"/>
-      <w:r>
-        <w:rPr>
-          <w:rFonts w:ascii="微软雅黑" w:eastAsia="微软雅黑" w:hAnsi="微软雅黑" w:cs="微软雅黑"/>
-          <w:sz w:val="18"/>
-          <w:szCs w:val="18"/>
-        </w:rPr>
-        <w:t>…)</w:t>
+      <w:r>
+        <w:rPr>
+          <w:rFonts w:ascii="微软雅黑" w:eastAsia="微软雅黑" w:hAnsi="微软雅黑" w:cs="微软雅黑"/>
+          <w:sz w:val="18"/>
+          <w:szCs w:val="18"/>
+        </w:rPr>
+        <w:t>doInBackground(Params…)</w:t>
       </w:r>
       <w:r>
         <w:rPr>
@@ -712,41 +557,13 @@
         </w:rPr>
         <w:t>通过构造函数中创建的handler处理</w:t>
       </w:r>
-      <w:proofErr w:type="spellStart"/>
-      <w:r>
-        <w:rPr>
-          <w:rFonts w:ascii="微软雅黑" w:eastAsia="微软雅黑" w:hAnsi="微软雅黑" w:cs="微软雅黑"/>
-          <w:sz w:val="18"/>
-          <w:szCs w:val="18"/>
-        </w:rPr>
-        <w:t>doInBackground</w:t>
-      </w:r>
-      <w:proofErr w:type="spellEnd"/>
-      <w:r>
-        <w:rPr>
-          <w:rFonts w:ascii="微软雅黑" w:eastAsia="微软雅黑" w:hAnsi="微软雅黑" w:cs="微软雅黑"/>
-          <w:sz w:val="18"/>
-          <w:szCs w:val="18"/>
-        </w:rPr>
-        <w:t>(</w:t>
-      </w:r>
-      <w:proofErr w:type="spellStart"/>
-      <w:r>
-        <w:rPr>
-          <w:rFonts w:ascii="微软雅黑" w:eastAsia="微软雅黑" w:hAnsi="微软雅黑" w:cs="微软雅黑"/>
-          <w:sz w:val="18"/>
-          <w:szCs w:val="18"/>
-        </w:rPr>
-        <w:t>Params</w:t>
-      </w:r>
-      <w:proofErr w:type="spellEnd"/>
-      <w:r>
-        <w:rPr>
-          <w:rFonts w:ascii="微软雅黑" w:eastAsia="微软雅黑" w:hAnsi="微软雅黑" w:cs="微软雅黑"/>
-          <w:sz w:val="18"/>
-          <w:szCs w:val="18"/>
-        </w:rPr>
-        <w:t>…)</w:t>
+      <w:r>
+        <w:rPr>
+          <w:rFonts w:ascii="微软雅黑" w:eastAsia="微软雅黑" w:hAnsi="微软雅黑" w:cs="微软雅黑"/>
+          <w:sz w:val="18"/>
+          <w:szCs w:val="18"/>
+        </w:rPr>
+        <w:t>doInBackground(Params…)</w:t>
       </w:r>
       <w:r>
         <w:rPr>
@@ -764,22 +581,13 @@
         </w:rPr>
         <w:t>（默认handler实现会调用</w:t>
       </w:r>
-      <w:proofErr w:type="spellStart"/>
-      <w:r>
-        <w:rPr>
-          <w:rFonts w:ascii="微软雅黑" w:eastAsia="微软雅黑" w:hAnsi="微软雅黑" w:cs="微软雅黑"/>
-          <w:sz w:val="18"/>
-          <w:szCs w:val="18"/>
-        </w:rPr>
-        <w:t>AsyncTask</w:t>
-      </w:r>
-      <w:r>
-        <w:rPr>
-          <w:rFonts w:ascii="微软雅黑" w:eastAsia="微软雅黑" w:hAnsi="微软雅黑" w:cs="微软雅黑"/>
-          <w:sz w:val="18"/>
-          <w:szCs w:val="18"/>
-        </w:rPr>
-        <w:t>#</w:t>
+      <w:r>
+        <w:rPr>
+          <w:rFonts w:ascii="微软雅黑" w:eastAsia="微软雅黑" w:hAnsi="微软雅黑" w:cs="微软雅黑"/>
+          <w:sz w:val="18"/>
+          <w:szCs w:val="18"/>
+        </w:rPr>
+        <w:t>AsyncTask#</w:t>
       </w:r>
       <w:r>
         <w:rPr>
@@ -789,7 +597,6 @@
         </w:rPr>
         <w:t>finish</w:t>
       </w:r>
-      <w:proofErr w:type="spellEnd"/>
       <w:r>
         <w:rPr>
           <w:rFonts w:ascii="微软雅黑" w:eastAsia="微软雅黑" w:hAnsi="微软雅黑" w:cs="微软雅黑"/>
@@ -806,7 +613,6 @@
         </w:rPr>
         <w:t>，</w:t>
       </w:r>
-      <w:proofErr w:type="spellStart"/>
       <w:r>
         <w:rPr>
           <w:rFonts w:ascii="微软雅黑" w:eastAsia="微软雅黑" w:hAnsi="微软雅黑" w:cs="微软雅黑"/>
@@ -823,7 +629,6 @@
         </w:rPr>
         <w:t>finish</w:t>
       </w:r>
-      <w:proofErr w:type="spellEnd"/>
       <w:r>
         <w:rPr>
           <w:rFonts w:ascii="微软雅黑" w:eastAsia="微软雅黑" w:hAnsi="微软雅黑" w:cs="微软雅黑"/>
@@ -838,33 +643,15 @@
           <w:sz w:val="18"/>
           <w:szCs w:val="18"/>
         </w:rPr>
-        <w:t>再根据取消状态调用</w:t>
-      </w:r>
-      <w:proofErr w:type="spellStart"/>
-      <w:r>
-        <w:rPr>
-          <w:rFonts w:ascii="微软雅黑" w:eastAsia="微软雅黑" w:hAnsi="微软雅黑" w:cs="微软雅黑" w:hint="eastAsia"/>
-          <w:sz w:val="18"/>
-          <w:szCs w:val="18"/>
-        </w:rPr>
-        <w:t>on</w:t>
-      </w:r>
-      <w:r>
-        <w:rPr>
-          <w:rFonts w:ascii="微软雅黑" w:eastAsia="微软雅黑" w:hAnsi="微软雅黑" w:cs="微软雅黑"/>
-          <w:sz w:val="18"/>
-          <w:szCs w:val="18"/>
-        </w:rPr>
-        <w:t>Cancelled</w:t>
-      </w:r>
-      <w:proofErr w:type="spellEnd"/>
-      <w:r>
-        <w:rPr>
-          <w:rFonts w:ascii="微软雅黑" w:eastAsia="微软雅黑" w:hAnsi="微软雅黑" w:cs="微软雅黑"/>
-          <w:sz w:val="18"/>
-          <w:szCs w:val="18"/>
-        </w:rPr>
-        <w:t>()</w:t>
+        <w:t>再根据取消状态调用on</w:t>
+      </w:r>
+      <w:r>
+        <w:rPr>
+          <w:rFonts w:ascii="微软雅黑" w:eastAsia="微软雅黑" w:hAnsi="微软雅黑" w:cs="微软雅黑"/>
+          <w:sz w:val="18"/>
+          <w:szCs w:val="18"/>
+        </w:rPr>
+        <w:t>Cancelled()</w:t>
       </w:r>
       <w:r>
         <w:rPr>
@@ -882,8 +669,6 @@
         </w:rPr>
         <w:t>PostExecute()</w:t>
       </w:r>
-      <w:bookmarkStart w:id="0" w:name="_GoBack"/>
-      <w:bookmarkEnd w:id="0"/>
       <w:r>
         <w:rPr>
           <w:rFonts w:ascii="微软雅黑" w:eastAsia="微软雅黑" w:hAnsi="微软雅黑" w:cs="微软雅黑" w:hint="eastAsia"/>
@@ -942,7 +727,6 @@
         </w:rPr>
         <w:t>线程创建</w:t>
       </w:r>
-      <w:proofErr w:type="spellStart"/>
       <w:r>
         <w:rPr>
           <w:rFonts w:ascii="微软雅黑" w:eastAsia="微软雅黑" w:hAnsi="微软雅黑" w:cs="微软雅黑"/>
@@ -951,7 +735,6 @@
         </w:rPr>
         <w:t>AsyncTask</w:t>
       </w:r>
-      <w:proofErr w:type="spellEnd"/>
       <w:r>
         <w:rPr>
           <w:rFonts w:ascii="微软雅黑" w:eastAsia="微软雅黑" w:hAnsi="微软雅黑" w:cs="微软雅黑"/>
@@ -978,7 +761,6 @@
         </w:rPr>
         <w:t>线程调用</w:t>
       </w:r>
-      <w:proofErr w:type="spellStart"/>
       <w:r>
         <w:rPr>
           <w:rFonts w:ascii="微软雅黑" w:eastAsia="微软雅黑" w:hAnsi="微软雅黑" w:cs="微软雅黑"/>
@@ -987,7 +769,6 @@
         </w:rPr>
         <w:t>AsyncTask</w:t>
       </w:r>
-      <w:proofErr w:type="spellEnd"/>
       <w:r>
         <w:rPr>
           <w:rFonts w:ascii="微软雅黑" w:eastAsia="微软雅黑" w:hAnsi="微软雅黑" w:cs="微软雅黑"/>
@@ -1003,43 +784,7 @@
           <w:sz w:val="18"/>
           <w:szCs w:val="18"/>
         </w:rPr>
-        <w:t>execute(</w:t>
-      </w:r>
-      <w:proofErr w:type="spellStart"/>
-      <w:r>
-        <w:rPr>
-          <w:rFonts w:ascii="微软雅黑" w:eastAsia="微软雅黑" w:hAnsi="微软雅黑" w:cs="微软雅黑"/>
-          <w:sz w:val="18"/>
-          <w:szCs w:val="18"/>
-        </w:rPr>
-        <w:t>Params</w:t>
-      </w:r>
-      <w:proofErr w:type="spellEnd"/>
-      <w:r>
-        <w:rPr>
-          <w:rFonts w:ascii="微软雅黑" w:eastAsia="微软雅黑" w:hAnsi="微软雅黑" w:cs="微软雅黑"/>
-          <w:sz w:val="18"/>
-          <w:szCs w:val="18"/>
-        </w:rPr>
-        <w:t xml:space="preserve">… </w:t>
-      </w:r>
-      <w:proofErr w:type="spellStart"/>
-      <w:r>
-        <w:rPr>
-          <w:rFonts w:ascii="微软雅黑" w:eastAsia="微软雅黑" w:hAnsi="微软雅黑" w:cs="微软雅黑"/>
-          <w:sz w:val="18"/>
-          <w:szCs w:val="18"/>
-        </w:rPr>
-        <w:t>params</w:t>
-      </w:r>
-      <w:proofErr w:type="spellEnd"/>
-      <w:r>
-        <w:rPr>
-          <w:rFonts w:ascii="微软雅黑" w:eastAsia="微软雅黑" w:hAnsi="微软雅黑" w:cs="微软雅黑"/>
-          <w:sz w:val="18"/>
-          <w:szCs w:val="18"/>
-        </w:rPr>
-        <w:t>)</w:t>
+        <w:t>execute(Params… params)</w:t>
       </w:r>
       <w:r>
         <w:rPr>
@@ -1065,7 +810,6 @@
           <w:lang w:val="zh-TW" w:eastAsia="zh-TW"/>
         </w:rPr>
       </w:pPr>
-      <w:proofErr w:type="spellStart"/>
       <w:r>
         <w:rPr>
           <w:rFonts w:ascii="微软雅黑" w:eastAsia="微软雅黑" w:hAnsi="微软雅黑" w:cs="微软雅黑"/>
@@ -1074,7 +818,6 @@
         </w:rPr>
         <w:t>AsyncTask</w:t>
       </w:r>
-      <w:proofErr w:type="spellEnd"/>
       <w:r>
         <w:rPr>
           <w:rFonts w:ascii="微软雅黑" w:eastAsia="微软雅黑" w:hAnsi="微软雅黑" w:cs="微软雅黑" w:hint="eastAsia"/>
@@ -1115,7 +858,6 @@
         </w:rPr>
         <w:t>构造函数中定义了</w:t>
       </w:r>
-      <w:proofErr w:type="spellStart"/>
       <w:r>
         <w:rPr>
           <w:rFonts w:ascii="微软雅黑" w:eastAsia="微软雅黑" w:hAnsi="微软雅黑" w:cs="微软雅黑"/>
@@ -1125,7 +867,6 @@
         </w:rPr>
         <w:t>mHandler</w:t>
       </w:r>
-      <w:proofErr w:type="spellEnd"/>
       <w:r>
         <w:rPr>
           <w:rFonts w:ascii="微软雅黑" w:eastAsia="微软雅黑" w:hAnsi="微软雅黑" w:cs="微软雅黑" w:hint="eastAsia"/>
@@ -1134,7 +875,6 @@
         </w:rPr>
         <w:t>、</w:t>
       </w:r>
-      <w:proofErr w:type="spellStart"/>
       <w:r>
         <w:rPr>
           <w:rFonts w:ascii="微软雅黑" w:eastAsia="微软雅黑" w:hAnsi="微软雅黑" w:cs="微软雅黑" w:hint="eastAsia"/>
@@ -1151,7 +891,6 @@
         </w:rPr>
         <w:t>orkerRunnable</w:t>
       </w:r>
-      <w:proofErr w:type="spellEnd"/>
       <w:r>
         <w:rPr>
           <w:rFonts w:ascii="微软雅黑" w:eastAsia="微软雅黑" w:hAnsi="微软雅黑" w:cs="微软雅黑" w:hint="eastAsia"/>
@@ -1160,7 +899,6 @@
         </w:rPr>
         <w:t>和</w:t>
       </w:r>
-      <w:proofErr w:type="spellStart"/>
       <w:r>
         <w:rPr>
           <w:rFonts w:ascii="微软雅黑" w:eastAsia="微软雅黑" w:hAnsi="微软雅黑" w:cs="微软雅黑"/>
@@ -1169,7 +907,6 @@
         </w:rPr>
         <w:t>FutureTask</w:t>
       </w:r>
-      <w:proofErr w:type="spellEnd"/>
       <w:r>
         <w:rPr>
           <w:rFonts w:ascii="微软雅黑" w:eastAsia="微软雅黑" w:hAnsi="微软雅黑" w:cs="微软雅黑" w:hint="eastAsia"/>
@@ -1178,7 +915,6 @@
         </w:rPr>
         <w:t>，</w:t>
       </w:r>
-      <w:proofErr w:type="spellStart"/>
       <w:r>
         <w:rPr>
           <w:rFonts w:ascii="微软雅黑" w:eastAsia="微软雅黑" w:hAnsi="微软雅黑" w:cs="微软雅黑"/>
@@ -1187,7 +923,6 @@
         </w:rPr>
         <w:t>FutureTask</w:t>
       </w:r>
-      <w:proofErr w:type="spellEnd"/>
       <w:r>
         <w:rPr>
           <w:rFonts w:ascii="微软雅黑" w:eastAsia="微软雅黑" w:hAnsi="微软雅黑" w:cs="微软雅黑" w:hint="eastAsia"/>
@@ -1196,7 +931,6 @@
         </w:rPr>
         <w:t>保存了</w:t>
       </w:r>
-      <w:proofErr w:type="spellStart"/>
       <w:r>
         <w:rPr>
           <w:rFonts w:ascii="微软雅黑" w:eastAsia="微软雅黑" w:hAnsi="微软雅黑" w:cs="微软雅黑"/>
@@ -1205,7 +939,6 @@
         </w:rPr>
         <w:t>WorkerRunnable</w:t>
       </w:r>
-      <w:proofErr w:type="spellEnd"/>
       <w:r>
         <w:rPr>
           <w:rFonts w:ascii="微软雅黑" w:eastAsia="微软雅黑" w:hAnsi="微软雅黑" w:cs="微软雅黑" w:hint="eastAsia"/>
@@ -1246,7 +979,6 @@
         </w:rPr>
         <w:t>调用</w:t>
       </w:r>
-      <w:proofErr w:type="spellStart"/>
       <w:r>
         <w:rPr>
           <w:rFonts w:ascii="微软雅黑" w:eastAsia="微软雅黑" w:hAnsi="微软雅黑" w:cs="微软雅黑" w:hint="eastAsia"/>
@@ -1263,7 +995,6 @@
         </w:rPr>
         <w:t>xcute</w:t>
       </w:r>
-      <w:proofErr w:type="spellEnd"/>
       <w:r>
         <w:rPr>
           <w:rFonts w:ascii="微软雅黑" w:eastAsia="微软雅黑" w:hAnsi="微软雅黑" w:cs="微软雅黑" w:hint="eastAsia"/>
@@ -1272,40 +1003,21 @@
         </w:rPr>
         <w:t>方法，先执行</w:t>
       </w:r>
-      <w:proofErr w:type="spellStart"/>
-      <w:r>
-        <w:rPr>
-          <w:rFonts w:ascii="微软雅黑" w:eastAsia="微软雅黑" w:hAnsi="微软雅黑" w:cs="微软雅黑"/>
-          <w:sz w:val="18"/>
-          <w:szCs w:val="18"/>
-        </w:rPr>
-        <w:t>onPreExecute</w:t>
-      </w:r>
-      <w:proofErr w:type="spellEnd"/>
-      <w:r>
-        <w:rPr>
-          <w:rFonts w:ascii="微软雅黑" w:eastAsia="微软雅黑" w:hAnsi="微软雅黑" w:cs="微软雅黑"/>
-          <w:sz w:val="18"/>
-          <w:szCs w:val="18"/>
-        </w:rPr>
-        <w:t>()</w:t>
-      </w:r>
-      <w:r>
-        <w:rPr>
-          <w:rFonts w:ascii="微软雅黑" w:eastAsia="微软雅黑" w:hAnsi="微软雅黑" w:cs="微软雅黑" w:hint="eastAsia"/>
-          <w:sz w:val="18"/>
-          <w:szCs w:val="18"/>
-        </w:rPr>
-        <w:t>，然后通过线程池的</w:t>
-      </w:r>
-      <w:proofErr w:type="spellStart"/>
-      <w:r>
-        <w:rPr>
-          <w:rFonts w:ascii="微软雅黑" w:eastAsia="微软雅黑" w:hAnsi="微软雅黑" w:cs="微软雅黑" w:hint="eastAsia"/>
-          <w:sz w:val="18"/>
-          <w:szCs w:val="18"/>
-        </w:rPr>
-        <w:t>e</w:t>
+      <w:r>
+        <w:rPr>
+          <w:rFonts w:ascii="微软雅黑" w:eastAsia="微软雅黑" w:hAnsi="微软雅黑" w:cs="微软雅黑"/>
+          <w:sz w:val="18"/>
+          <w:szCs w:val="18"/>
+        </w:rPr>
+        <w:t>onPreExecute()</w:t>
+      </w:r>
+      <w:r>
+        <w:rPr>
+          <w:rFonts w:ascii="微软雅黑" w:eastAsia="微软雅黑" w:hAnsi="微软雅黑" w:cs="微软雅黑" w:hint="eastAsia"/>
+          <w:sz w:val="18"/>
+          <w:szCs w:val="18"/>
+        </w:rPr>
+        <w:t>，然后通过线程池的e</w:t>
       </w:r>
       <w:r>
         <w:rPr>
@@ -1315,7 +1027,6 @@
         </w:rPr>
         <w:t>xcute</w:t>
       </w:r>
-      <w:proofErr w:type="spellEnd"/>
       <w:r>
         <w:rPr>
           <w:rFonts w:ascii="微软雅黑" w:eastAsia="微软雅黑" w:hAnsi="微软雅黑" w:cs="微软雅黑" w:hint="eastAsia"/>
@@ -1324,7 +1035,6 @@
         </w:rPr>
         <w:t>执行</w:t>
       </w:r>
-      <w:proofErr w:type="spellStart"/>
       <w:r>
         <w:rPr>
           <w:rFonts w:ascii="微软雅黑" w:eastAsia="微软雅黑" w:hAnsi="微软雅黑" w:cs="微软雅黑"/>
@@ -1333,7 +1043,6 @@
         </w:rPr>
         <w:t>FutureTask</w:t>
       </w:r>
-      <w:proofErr w:type="spellEnd"/>
       <w:r>
         <w:rPr>
           <w:rFonts w:ascii="微软雅黑" w:eastAsia="微软雅黑" w:hAnsi="微软雅黑" w:cs="微软雅黑" w:hint="eastAsia"/>
@@ -1373,7 +1082,6 @@
         </w:rPr>
         <w:t>线程池调用</w:t>
       </w:r>
-      <w:proofErr w:type="spellStart"/>
       <w:r>
         <w:rPr>
           <w:rFonts w:ascii="微软雅黑" w:eastAsia="微软雅黑" w:hAnsi="微软雅黑" w:cs="微软雅黑"/>
@@ -1390,7 +1098,6 @@
         </w:rPr>
         <w:t>#run</w:t>
       </w:r>
-      <w:proofErr w:type="spellEnd"/>
       <w:r>
         <w:rPr>
           <w:rFonts w:ascii="微软雅黑" w:eastAsia="微软雅黑" w:hAnsi="微软雅黑" w:cs="微软雅黑"/>
@@ -1407,7 +1114,6 @@
         </w:rPr>
         <w:t>，</w:t>
       </w:r>
-      <w:proofErr w:type="spellStart"/>
       <w:r>
         <w:rPr>
           <w:rFonts w:ascii="微软雅黑" w:eastAsia="微软雅黑" w:hAnsi="微软雅黑" w:cs="微软雅黑"/>
@@ -1424,7 +1130,6 @@
         </w:rPr>
         <w:t>#run</w:t>
       </w:r>
-      <w:proofErr w:type="spellEnd"/>
       <w:r>
         <w:rPr>
           <w:rFonts w:ascii="微软雅黑" w:eastAsia="微软雅黑" w:hAnsi="微软雅黑" w:cs="微软雅黑"/>
@@ -1441,7 +1146,6 @@
         </w:rPr>
         <w:t>调用</w:t>
       </w:r>
-      <w:proofErr w:type="spellStart"/>
       <w:r>
         <w:rPr>
           <w:rFonts w:ascii="微软雅黑" w:eastAsia="微软雅黑" w:hAnsi="微软雅黑" w:cs="微软雅黑"/>
@@ -1456,16 +1160,7 @@
           <w:sz w:val="18"/>
           <w:szCs w:val="18"/>
         </w:rPr>
-        <w:t>call</w:t>
-      </w:r>
-      <w:proofErr w:type="spellEnd"/>
-      <w:r>
-        <w:rPr>
-          <w:rFonts w:ascii="微软雅黑" w:eastAsia="微软雅黑" w:hAnsi="微软雅黑" w:cs="微软雅黑" w:hint="eastAsia"/>
-          <w:sz w:val="18"/>
-          <w:szCs w:val="18"/>
-        </w:rPr>
-        <w:t>(</w:t>
+        <w:t>call(</w:t>
       </w:r>
       <w:r>
         <w:rPr>
@@ -1498,7 +1193,6 @@
           <w:lang w:val="zh-TW" w:eastAsia="zh-TW"/>
         </w:rPr>
       </w:pPr>
-      <w:proofErr w:type="spellStart"/>
       <w:r>
         <w:rPr>
           <w:rFonts w:ascii="微软雅黑" w:eastAsia="微软雅黑" w:hAnsi="微软雅黑" w:cs="微软雅黑"/>
@@ -1513,16 +1207,7 @@
           <w:sz w:val="18"/>
           <w:szCs w:val="18"/>
         </w:rPr>
-        <w:t>call</w:t>
-      </w:r>
-      <w:proofErr w:type="spellEnd"/>
-      <w:r>
-        <w:rPr>
-          <w:rFonts w:ascii="微软雅黑" w:eastAsia="微软雅黑" w:hAnsi="微软雅黑" w:cs="微软雅黑" w:hint="eastAsia"/>
-          <w:sz w:val="18"/>
-          <w:szCs w:val="18"/>
-        </w:rPr>
-        <w:t>(</w:t>
+        <w:t>call(</w:t>
       </w:r>
       <w:r>
         <w:rPr>
@@ -1540,7 +1225,6 @@
         </w:rPr>
         <w:t>先调用</w:t>
       </w:r>
-      <w:proofErr w:type="spellStart"/>
       <w:r>
         <w:rPr>
           <w:rFonts w:ascii="微软雅黑" w:eastAsia="微软雅黑" w:hAnsi="微软雅黑" w:cs="微软雅黑"/>
@@ -1563,16 +1247,7 @@
           <w:sz w:val="18"/>
           <w:szCs w:val="18"/>
         </w:rPr>
-        <w:t>InBackground</w:t>
-      </w:r>
-      <w:proofErr w:type="spellEnd"/>
-      <w:r>
-        <w:rPr>
-          <w:rFonts w:ascii="微软雅黑" w:eastAsia="微软雅黑" w:hAnsi="微软雅黑" w:cs="微软雅黑"/>
-          <w:sz w:val="18"/>
-          <w:szCs w:val="18"/>
-        </w:rPr>
-        <w:t>()</w:t>
+        <w:t>InBackground()</w:t>
       </w:r>
       <w:r>
         <w:rPr>
@@ -1582,7 +1257,6 @@
         </w:rPr>
         <w:t>得到执行的结果，然后调用</w:t>
       </w:r>
-      <w:proofErr w:type="spellStart"/>
       <w:r>
         <w:rPr>
           <w:rFonts w:ascii="微软雅黑" w:eastAsia="微软雅黑" w:hAnsi="微软雅黑" w:cs="微软雅黑"/>
@@ -1605,16 +1279,7 @@
           <w:sz w:val="18"/>
           <w:szCs w:val="18"/>
         </w:rPr>
-        <w:t>Result</w:t>
-      </w:r>
-      <w:proofErr w:type="spellEnd"/>
-      <w:r>
-        <w:rPr>
-          <w:rFonts w:ascii="微软雅黑" w:eastAsia="微软雅黑" w:hAnsi="微软雅黑" w:cs="微软雅黑"/>
-          <w:sz w:val="18"/>
-          <w:szCs w:val="18"/>
-        </w:rPr>
-        <w:t>();</w:t>
+        <w:t>Result();</w:t>
       </w:r>
     </w:p>
     <w:p>
@@ -1631,7 +1296,6 @@
           <w:lang w:val="zh-TW" w:eastAsia="zh-TW"/>
         </w:rPr>
       </w:pPr>
-      <w:proofErr w:type="spellStart"/>
       <w:r>
         <w:rPr>
           <w:rFonts w:ascii="微软雅黑" w:eastAsia="微软雅黑" w:hAnsi="微软雅黑" w:cs="微软雅黑"/>
@@ -1654,16 +1318,7 @@
           <w:sz w:val="18"/>
           <w:szCs w:val="18"/>
         </w:rPr>
-        <w:t>Result</w:t>
-      </w:r>
-      <w:proofErr w:type="spellEnd"/>
-      <w:r>
-        <w:rPr>
-          <w:rFonts w:ascii="微软雅黑" w:eastAsia="微软雅黑" w:hAnsi="微软雅黑" w:cs="微软雅黑"/>
-          <w:sz w:val="18"/>
-          <w:szCs w:val="18"/>
-        </w:rPr>
-        <w:t>()</w:t>
+        <w:t>Result()</w:t>
       </w:r>
       <w:r>
         <w:rPr>
@@ -1673,7 +1328,6 @@
         </w:rPr>
         <w:t>通过</w:t>
       </w:r>
-      <w:proofErr w:type="spellStart"/>
       <w:r>
         <w:rPr>
           <w:rFonts w:ascii="微软雅黑" w:eastAsia="微软雅黑" w:hAnsi="微软雅黑" w:cs="微软雅黑"/>
@@ -1691,7 +1345,6 @@
         </w:rPr>
         <w:t>mHandler</w:t>
       </w:r>
-      <w:proofErr w:type="spellEnd"/>
       <w:r>
         <w:rPr>
           <w:rFonts w:ascii="微软雅黑" w:eastAsia="微软雅黑" w:hAnsi="微软雅黑" w:cs="微软雅黑" w:hint="eastAsia"/>
@@ -1715,7 +1368,6 @@
           <w:lang w:val="zh-TW" w:eastAsia="zh-TW"/>
         </w:rPr>
       </w:pPr>
-      <w:proofErr w:type="spellStart"/>
       <w:r>
         <w:rPr>
           <w:rFonts w:ascii="微软雅黑" w:eastAsia="微软雅黑" w:hAnsi="微软雅黑" w:cs="微软雅黑"/>
@@ -1741,7 +1393,6 @@
         </w:rPr>
         <w:t>Messsage</w:t>
       </w:r>
-      <w:proofErr w:type="spellEnd"/>
       <w:r>
         <w:rPr>
           <w:rFonts w:ascii="微软雅黑" w:eastAsia="微软雅黑" w:hAnsi="微软雅黑" w:cs="微软雅黑" w:hint="eastAsia"/>
@@ -1750,7 +1401,6 @@
         </w:rPr>
         <w:t>中调用</w:t>
       </w:r>
-      <w:proofErr w:type="spellStart"/>
       <w:r>
         <w:rPr>
           <w:rFonts w:ascii="微软雅黑" w:eastAsia="微软雅黑" w:hAnsi="微软雅黑" w:cs="微软雅黑"/>
@@ -1767,7 +1417,6 @@
         </w:rPr>
         <w:t>finish</w:t>
       </w:r>
-      <w:proofErr w:type="spellEnd"/>
       <w:r>
         <w:rPr>
           <w:rFonts w:ascii="微软雅黑" w:eastAsia="微软雅黑" w:hAnsi="微软雅黑" w:cs="微软雅黑"/>
@@ -1798,7 +1447,6 @@
           <w:szCs w:val="18"/>
         </w:rPr>
       </w:pPr>
-      <w:proofErr w:type="spellStart"/>
       <w:r>
         <w:rPr>
           <w:rFonts w:ascii="微软雅黑" w:eastAsia="微软雅黑" w:hAnsi="微软雅黑" w:cs="微软雅黑"/>
@@ -1815,7 +1463,6 @@
         </w:rPr>
         <w:t>finish</w:t>
       </w:r>
-      <w:proofErr w:type="spellEnd"/>
       <w:r>
         <w:rPr>
           <w:rFonts w:ascii="微软雅黑" w:eastAsia="微软雅黑" w:hAnsi="微软雅黑" w:cs="微软雅黑"/>
@@ -1832,7 +1479,6 @@
         </w:rPr>
         <w:t>判断是否取消，若取消则执行</w:t>
       </w:r>
-      <w:proofErr w:type="spellStart"/>
       <w:r>
         <w:rPr>
           <w:rFonts w:ascii="微软雅黑" w:eastAsia="微软雅黑" w:hAnsi="微软雅黑" w:cs="微软雅黑"/>
@@ -1855,16 +1501,7 @@
           <w:sz w:val="18"/>
           <w:szCs w:val="18"/>
         </w:rPr>
-        <w:t>Cancelled</w:t>
-      </w:r>
-      <w:proofErr w:type="spellEnd"/>
-      <w:r>
-        <w:rPr>
-          <w:rFonts w:ascii="微软雅黑" w:eastAsia="微软雅黑" w:hAnsi="微软雅黑" w:cs="微软雅黑"/>
-          <w:sz w:val="18"/>
-          <w:szCs w:val="18"/>
-        </w:rPr>
-        <w:t>()</w:t>
+        <w:t>Cancelled()</w:t>
       </w:r>
       <w:r>
         <w:rPr>
@@ -1874,23 +1511,13 @@
         </w:rPr>
         <w:t>方法，否则执行</w:t>
       </w:r>
-      <w:proofErr w:type="spellStart"/>
-      <w:r>
-        <w:rPr>
-          <w:rFonts w:ascii="微软雅黑" w:eastAsia="微软雅黑" w:hAnsi="微软雅黑" w:cs="微软雅黑"/>
-          <w:sz w:val="18"/>
-          <w:szCs w:val="18"/>
-        </w:rPr>
-        <w:t>AsyncTask#onPostExecute</w:t>
-      </w:r>
-      <w:proofErr w:type="spellEnd"/>
-      <w:r>
-        <w:rPr>
-          <w:rFonts w:ascii="微软雅黑" w:eastAsia="微软雅黑" w:hAnsi="微软雅黑" w:cs="微软雅黑"/>
-          <w:sz w:val="18"/>
-          <w:szCs w:val="18"/>
-        </w:rPr>
-        <w:t>()</w:t>
+      <w:r>
+        <w:rPr>
+          <w:rFonts w:ascii="微软雅黑" w:eastAsia="微软雅黑" w:hAnsi="微软雅黑" w:cs="微软雅黑"/>
+          <w:sz w:val="18"/>
+          <w:szCs w:val="18"/>
+        </w:rPr>
+        <w:t>AsyncTask#onPostExecute()</w:t>
       </w:r>
     </w:p>
     <w:p>
@@ -1906,7 +1533,6 @@
           <w:szCs w:val="18"/>
         </w:rPr>
       </w:pPr>
-      <w:proofErr w:type="spellStart"/>
       <w:r>
         <w:rPr>
           <w:rFonts w:ascii="微软雅黑" w:eastAsia="微软雅黑" w:hAnsi="微软雅黑" w:cs="微软雅黑"/>
@@ -1915,7 +1541,6 @@
         </w:rPr>
         <w:t>FutureTask</w:t>
       </w:r>
-      <w:proofErr w:type="spellEnd"/>
       <w:r>
         <w:rPr>
           <w:rFonts w:ascii="微软雅黑" w:eastAsia="微软雅黑" w:hAnsi="微软雅黑" w:cs="微软雅黑" w:hint="eastAsia"/>
@@ -1984,7 +1609,7 @@
         </w:rPr>
         <w:t>参考：</w:t>
       </w:r>
-      <w:hyperlink r:id="rId7" w:history="1">
+      <w:hyperlink r:id="rId9" w:history="1">
         <w:r>
           <w:rPr>
             <w:rFonts w:ascii="微软雅黑" w:eastAsia="微软雅黑" w:hAnsi="微软雅黑" w:cs="微软雅黑"/>
@@ -2037,7 +1662,7 @@
         </w:rPr>
         <w:t xml:space="preserve">  </w:t>
       </w:r>
-      <w:hyperlink r:id="rId8" w:history="1">
+      <w:hyperlink r:id="rId10" w:history="1">
         <w:r>
           <w:rPr>
             <w:rFonts w:ascii="微软雅黑" w:eastAsia="微软雅黑" w:hAnsi="微软雅黑" w:cs="微软雅黑"/>
@@ -2064,8 +1689,8 @@
       </w:pPr>
     </w:p>
     <w:sectPr>
-      <w:headerReference w:type="default" r:id="rId9"/>
-      <w:footerReference w:type="default" r:id="rId10"/>
+      <w:headerReference w:type="default" r:id="rId11"/>
+      <w:footerReference w:type="default" r:id="rId12"/>
       <w:pgSz w:w="11900" w:h="16840"/>
       <w:pgMar w:top="1440" w:right="1800" w:bottom="1440" w:left="1800" w:header="851" w:footer="992" w:gutter="0"/>
       <w:cols w:space="720"/>

</xml_diff>